<commit_message>
se suben ultimos cambios
</commit_message>
<xml_diff>
--- a/Manual de usuario.docx
+++ b/Manual de usuario.docx
@@ -14,6 +14,40 @@
         </w:rPr>
         <w:t>Manual de usuario</w:t>
       </w:r>
+    </w:p>
+    <w:p>
+      <w:r>
+        <w:t xml:space="preserve">El </w:t>
+      </w:r>
+      <w:proofErr w:type="spellStart"/>
+      <w:r>
+        <w:t>linck</w:t>
+      </w:r>
+      <w:proofErr w:type="spellEnd"/>
+      <w:r>
+        <w:t xml:space="preserve"> del </w:t>
+      </w:r>
+      <w:proofErr w:type="spellStart"/>
+      <w:r>
+        <w:t>git</w:t>
+      </w:r>
+      <w:proofErr w:type="spellEnd"/>
+      <w:r>
+        <w:t xml:space="preserve"> </w:t>
+      </w:r>
+      <w:proofErr w:type="spellStart"/>
+      <w:r>
+        <w:t>hub</w:t>
+      </w:r>
+      <w:proofErr w:type="spellEnd"/>
+      <w:r>
+        <w:t xml:space="preserve"> es: </w:t>
+      </w:r>
+      <w:r>
+        <w:t>https://github.com/yricardo79/admConjuntosResidenciales</w:t>
+      </w:r>
+      <w:bookmarkStart w:id="0" w:name="_GoBack"/>
+      <w:bookmarkEnd w:id="0"/>
     </w:p>
     <w:p>
       <w:r>
@@ -102,7 +136,15 @@
       </w:r>
       <w:proofErr w:type="spellEnd"/>
       <w:r>
-        <w:t xml:space="preserve"> MySQL </w:t>
+        <w:t xml:space="preserve"> </w:t>
+      </w:r>
+      <w:proofErr w:type="spellStart"/>
+      <w:r>
+        <w:t>MySQL</w:t>
+      </w:r>
+      <w:proofErr w:type="spellEnd"/>
+      <w:r>
+        <w:t xml:space="preserve"> </w:t>
       </w:r>
       <w:proofErr w:type="spellStart"/>
       <w:r>
@@ -301,7 +343,10 @@
     </w:p>
     <w:p>
       <w:r>
-        <w:t>Usuario: 1014293634</w:t>
+        <w:t xml:space="preserve">Usuario: </w:t>
+      </w:r>
+      <w:r>
+        <w:t>1023883679</w:t>
       </w:r>
     </w:p>
     <w:p>
@@ -353,83 +398,102 @@
           <w:color w:val="222222"/>
           <w:shd w:val="clear" w:color="auto" w:fill="FFFFFF"/>
         </w:rPr>
-        <w:t xml:space="preserve"> rodriguez, su usuario y contraseña son:</w:t>
-      </w:r>
-      <w:r>
-        <w:rPr>
-          <w:rFonts w:ascii="Arial" w:hAnsi="Arial" w:cs="Arial"/>
-          <w:color w:val="222222"/>
-        </w:rPr>
-        <w:br/>
-      </w:r>
+        <w:t xml:space="preserve"> </w:t>
+      </w:r>
+      <w:proofErr w:type="spellStart"/>
       <w:r>
         <w:rPr>
           <w:rFonts w:ascii="Arial" w:hAnsi="Arial" w:cs="Arial"/>
           <w:color w:val="222222"/>
           <w:shd w:val="clear" w:color="auto" w:fill="FFFFFF"/>
         </w:rPr>
-        <w:t>usuario:79289201 y contraseña: 66F20C</w:t>
-      </w:r>
-    </w:p>
-    <w:p>
-      <w:pPr>
+        <w:t>rodriguez</w:t>
+      </w:r>
+      <w:proofErr w:type="spellEnd"/>
+      <w:r>
         <w:rPr>
           <w:rFonts w:ascii="Arial" w:hAnsi="Arial" w:cs="Arial"/>
           <w:color w:val="222222"/>
           <w:shd w:val="clear" w:color="auto" w:fill="FFFFFF"/>
         </w:rPr>
-      </w:pPr>
-      <w:proofErr w:type="spellStart"/>
-      <w:proofErr w:type="gramStart"/>
+        <w:t>, su usuario y contraseña son:</w:t>
+      </w:r>
+      <w:r>
+        <w:rPr>
+          <w:rFonts w:ascii="Arial" w:hAnsi="Arial" w:cs="Arial"/>
+          <w:color w:val="222222"/>
+        </w:rPr>
+        <w:br/>
+      </w:r>
       <w:r>
         <w:rPr>
           <w:rFonts w:ascii="Arial" w:hAnsi="Arial" w:cs="Arial"/>
           <w:color w:val="222222"/>
           <w:shd w:val="clear" w:color="auto" w:fill="FFFFFF"/>
         </w:rPr>
-        <w:t>david</w:t>
-      </w:r>
-      <w:proofErr w:type="spellEnd"/>
-      <w:proofErr w:type="gramEnd"/>
-      <w:r>
+        <w:t>usuario:79289201 y contraseña: 66F20C</w:t>
+      </w:r>
+    </w:p>
+    <w:p>
+      <w:pPr>
         <w:rPr>
           <w:rFonts w:ascii="Arial" w:hAnsi="Arial" w:cs="Arial"/>
           <w:color w:val="222222"/>
           <w:shd w:val="clear" w:color="auto" w:fill="FFFFFF"/>
         </w:rPr>
-        <w:t xml:space="preserve"> rojas, su usuario y contraseña son:</w:t>
-      </w:r>
-      <w:r>
-        <w:rPr>
-          <w:rFonts w:ascii="Arial" w:hAnsi="Arial" w:cs="Arial"/>
-          <w:color w:val="222222"/>
-        </w:rPr>
-        <w:br/>
-      </w:r>
+      </w:pPr>
+      <w:proofErr w:type="spellStart"/>
+      <w:proofErr w:type="gramStart"/>
       <w:r>
         <w:rPr>
           <w:rFonts w:ascii="Arial" w:hAnsi="Arial" w:cs="Arial"/>
           <w:color w:val="222222"/>
           <w:shd w:val="clear" w:color="auto" w:fill="FFFFFF"/>
         </w:rPr>
-        <w:t>usuario:1234567890 y contraseña: 31538D</w:t>
-      </w:r>
-    </w:p>
-    <w:p>
-      <w:pPr>
+        <w:t>david</w:t>
+      </w:r>
+      <w:proofErr w:type="spellEnd"/>
+      <w:proofErr w:type="gramEnd"/>
+      <w:r>
         <w:rPr>
           <w:rFonts w:ascii="Arial" w:hAnsi="Arial" w:cs="Arial"/>
           <w:color w:val="222222"/>
           <w:shd w:val="clear" w:color="auto" w:fill="FFFFFF"/>
         </w:rPr>
-      </w:pPr>
-      <w:proofErr w:type="gramStart"/>
+        <w:t xml:space="preserve"> rojas, su usuario y contraseña son:</w:t>
+      </w:r>
+      <w:r>
+        <w:rPr>
+          <w:rFonts w:ascii="Arial" w:hAnsi="Arial" w:cs="Arial"/>
+          <w:color w:val="222222"/>
+        </w:rPr>
+        <w:br/>
+      </w:r>
       <w:r>
         <w:rPr>
           <w:rFonts w:ascii="Arial" w:hAnsi="Arial" w:cs="Arial"/>
           <w:color w:val="222222"/>
           <w:shd w:val="clear" w:color="auto" w:fill="FFFFFF"/>
         </w:rPr>
+        <w:t>usuario:1234567890 y contraseña: 31538D</w:t>
+      </w:r>
+    </w:p>
+    <w:p>
+      <w:pPr>
+        <w:rPr>
+          <w:rFonts w:ascii="Arial" w:hAnsi="Arial" w:cs="Arial"/>
+          <w:color w:val="222222"/>
+          <w:shd w:val="clear" w:color="auto" w:fill="FFFFFF"/>
+        </w:rPr>
+      </w:pPr>
+      <w:proofErr w:type="gramStart"/>
+      <w:r>
+        <w:rPr>
+          <w:rFonts w:ascii="Arial" w:hAnsi="Arial" w:cs="Arial"/>
+          <w:color w:val="222222"/>
+          <w:shd w:val="clear" w:color="auto" w:fill="FFFFFF"/>
+        </w:rPr>
+        <w:lastRenderedPageBreak/>
         <w:t>esteban</w:t>
       </w:r>
       <w:proofErr w:type="gramEnd"/>
@@ -469,7 +533,6 @@
         </w:rPr>
       </w:pPr>
       <w:r>
-        <w:lastRenderedPageBreak/>
         <w:t>Proceda a ejecutar el .</w:t>
       </w:r>
       <w:proofErr w:type="spellStart"/>
@@ -549,9 +612,497 @@
       <w:r>
         <w:t>No se preocupe si es algo lento el registro, lo que pasa es que tiene que cifrar contraseñas y enviar al correo electrónico.</w:t>
       </w:r>
-      <w:bookmarkStart w:id="0" w:name="_GoBack"/>
-      <w:bookmarkEnd w:id="0"/>
-    </w:p>
+    </w:p>
+    <w:p>
+      <w:r>
+        <w:t>Para esta entrega se implementó la base de dato en Amazon</w:t>
+      </w:r>
+      <w:r>
+        <w:t>.</w:t>
+      </w:r>
+    </w:p>
+    <w:p>
+      <w:r>
+        <w:t>La configuración es la siguiente:</w:t>
+      </w:r>
+    </w:p>
+    <w:p>
+      <w:pPr>
+        <w:autoSpaceDE w:val="0"/>
+        <w:autoSpaceDN w:val="0"/>
+        <w:adjustRightInd w:val="0"/>
+        <w:spacing w:after="0" w:line="240" w:lineRule="auto"/>
+        <w:rPr>
+          <w:rFonts w:ascii="Consolas" w:hAnsi="Consolas" w:cs="Consolas"/>
+          <w:sz w:val="20"/>
+          <w:szCs w:val="20"/>
+        </w:rPr>
+      </w:pPr>
+      <w:proofErr w:type="gramStart"/>
+      <w:r>
+        <w:rPr>
+          <w:rFonts w:ascii="Consolas" w:hAnsi="Consolas" w:cs="Consolas"/>
+          <w:color w:val="000000"/>
+          <w:sz w:val="20"/>
+          <w:szCs w:val="20"/>
+        </w:rPr>
+        <w:t>host</w:t>
+      </w:r>
+      <w:proofErr w:type="gramEnd"/>
+      <w:r>
+        <w:rPr>
+          <w:rFonts w:ascii="Consolas" w:hAnsi="Consolas" w:cs="Consolas"/>
+          <w:color w:val="000000"/>
+          <w:sz w:val="20"/>
+          <w:szCs w:val="20"/>
+        </w:rPr>
+        <w:t xml:space="preserve"> </w:t>
+      </w:r>
+      <w:r>
+        <w:rPr>
+          <w:rFonts w:ascii="Consolas" w:hAnsi="Consolas" w:cs="Consolas"/>
+          <w:color w:val="2A00FF"/>
+          <w:sz w:val="20"/>
+          <w:szCs w:val="20"/>
+          <w:u w:val="single"/>
+        </w:rPr>
+        <w:t>arq</w:t>
+      </w:r>
+      <w:r>
+        <w:rPr>
+          <w:rFonts w:ascii="Consolas" w:hAnsi="Consolas" w:cs="Consolas"/>
+          <w:color w:val="2A00FF"/>
+          <w:sz w:val="20"/>
+          <w:szCs w:val="20"/>
+        </w:rPr>
+        <w:t>-uan.ceaue0ms1cza.us-east-1.rds.amazonaws.com</w:t>
+      </w:r>
+    </w:p>
+    <w:p>
+      <w:pPr>
+        <w:autoSpaceDE w:val="0"/>
+        <w:autoSpaceDN w:val="0"/>
+        <w:adjustRightInd w:val="0"/>
+        <w:spacing w:after="0" w:line="240" w:lineRule="auto"/>
+        <w:rPr>
+          <w:rFonts w:ascii="Consolas" w:hAnsi="Consolas" w:cs="Consolas"/>
+          <w:sz w:val="20"/>
+          <w:szCs w:val="20"/>
+        </w:rPr>
+      </w:pPr>
+      <w:proofErr w:type="spellStart"/>
+      <w:proofErr w:type="gramStart"/>
+      <w:r>
+        <w:rPr>
+          <w:rFonts w:ascii="Consolas" w:hAnsi="Consolas" w:cs="Consolas"/>
+          <w:color w:val="000000"/>
+          <w:sz w:val="20"/>
+          <w:szCs w:val="20"/>
+        </w:rPr>
+        <w:t>port</w:t>
+      </w:r>
+      <w:proofErr w:type="spellEnd"/>
+      <w:proofErr w:type="gramEnd"/>
+      <w:r>
+        <w:rPr>
+          <w:rFonts w:ascii="Consolas" w:hAnsi="Consolas" w:cs="Consolas"/>
+          <w:color w:val="000000"/>
+          <w:sz w:val="20"/>
+          <w:szCs w:val="20"/>
+        </w:rPr>
+        <w:t xml:space="preserve"> </w:t>
+      </w:r>
+      <w:r>
+        <w:rPr>
+          <w:rFonts w:ascii="Consolas" w:hAnsi="Consolas" w:cs="Consolas"/>
+          <w:color w:val="2A00FF"/>
+          <w:sz w:val="20"/>
+          <w:szCs w:val="20"/>
+        </w:rPr>
+        <w:t>3306</w:t>
+      </w:r>
+    </w:p>
+    <w:p>
+      <w:pPr>
+        <w:autoSpaceDE w:val="0"/>
+        <w:autoSpaceDN w:val="0"/>
+        <w:adjustRightInd w:val="0"/>
+        <w:spacing w:after="0" w:line="240" w:lineRule="auto"/>
+        <w:rPr>
+          <w:rFonts w:ascii="Consolas" w:hAnsi="Consolas" w:cs="Consolas"/>
+          <w:sz w:val="20"/>
+          <w:szCs w:val="20"/>
+        </w:rPr>
+      </w:pPr>
+      <w:proofErr w:type="spellStart"/>
+      <w:proofErr w:type="gramStart"/>
+      <w:r>
+        <w:rPr>
+          <w:rFonts w:ascii="Consolas" w:hAnsi="Consolas" w:cs="Consolas"/>
+          <w:color w:val="000000"/>
+          <w:sz w:val="20"/>
+          <w:szCs w:val="20"/>
+        </w:rPr>
+        <w:t>dbname</w:t>
+      </w:r>
+      <w:proofErr w:type="spellEnd"/>
+      <w:proofErr w:type="gramEnd"/>
+      <w:r>
+        <w:rPr>
+          <w:rFonts w:ascii="Consolas" w:hAnsi="Consolas" w:cs="Consolas"/>
+          <w:color w:val="000000"/>
+          <w:sz w:val="20"/>
+          <w:szCs w:val="20"/>
+        </w:rPr>
+        <w:t xml:space="preserve"> </w:t>
+      </w:r>
+      <w:r>
+        <w:rPr>
+          <w:rFonts w:ascii="Consolas" w:hAnsi="Consolas" w:cs="Consolas"/>
+          <w:color w:val="2A00FF"/>
+          <w:sz w:val="20"/>
+          <w:szCs w:val="20"/>
+        </w:rPr>
+        <w:t>yricardo79</w:t>
+      </w:r>
+    </w:p>
+    <w:p>
+      <w:pPr>
+        <w:autoSpaceDE w:val="0"/>
+        <w:autoSpaceDN w:val="0"/>
+        <w:adjustRightInd w:val="0"/>
+        <w:spacing w:after="0" w:line="240" w:lineRule="auto"/>
+        <w:rPr>
+          <w:rFonts w:ascii="Consolas" w:hAnsi="Consolas" w:cs="Consolas"/>
+          <w:sz w:val="20"/>
+          <w:szCs w:val="20"/>
+        </w:rPr>
+      </w:pPr>
+      <w:proofErr w:type="spellStart"/>
+      <w:proofErr w:type="gramStart"/>
+      <w:r>
+        <w:rPr>
+          <w:rFonts w:ascii="Consolas" w:hAnsi="Consolas" w:cs="Consolas"/>
+          <w:color w:val="000000"/>
+          <w:sz w:val="20"/>
+          <w:szCs w:val="20"/>
+        </w:rPr>
+        <w:t>user</w:t>
+      </w:r>
+      <w:proofErr w:type="spellEnd"/>
+      <w:proofErr w:type="gramEnd"/>
+      <w:r>
+        <w:rPr>
+          <w:rFonts w:ascii="Consolas" w:hAnsi="Consolas" w:cs="Consolas"/>
+          <w:color w:val="000000"/>
+          <w:sz w:val="20"/>
+          <w:szCs w:val="20"/>
+        </w:rPr>
+        <w:t xml:space="preserve"> </w:t>
+      </w:r>
+      <w:r>
+        <w:rPr>
+          <w:rFonts w:ascii="Consolas" w:hAnsi="Consolas" w:cs="Consolas"/>
+          <w:color w:val="2A00FF"/>
+          <w:sz w:val="20"/>
+          <w:szCs w:val="20"/>
+        </w:rPr>
+        <w:t>yricardo79</w:t>
+      </w:r>
+    </w:p>
+    <w:p>
+      <w:pPr>
+        <w:rPr>
+          <w:rFonts w:ascii="Consolas" w:hAnsi="Consolas" w:cs="Consolas"/>
+          <w:color w:val="2A00FF"/>
+          <w:sz w:val="20"/>
+          <w:szCs w:val="20"/>
+        </w:rPr>
+      </w:pPr>
+      <w:proofErr w:type="spellStart"/>
+      <w:proofErr w:type="gramStart"/>
+      <w:r>
+        <w:rPr>
+          <w:rFonts w:ascii="Consolas" w:hAnsi="Consolas" w:cs="Consolas"/>
+          <w:color w:val="000000"/>
+          <w:sz w:val="20"/>
+          <w:szCs w:val="20"/>
+        </w:rPr>
+        <w:t>password</w:t>
+      </w:r>
+      <w:proofErr w:type="spellEnd"/>
+      <w:proofErr w:type="gramEnd"/>
+      <w:r>
+        <w:rPr>
+          <w:rFonts w:ascii="Consolas" w:hAnsi="Consolas" w:cs="Consolas"/>
+          <w:color w:val="000000"/>
+          <w:sz w:val="20"/>
+          <w:szCs w:val="20"/>
+        </w:rPr>
+        <w:t xml:space="preserve"> </w:t>
+      </w:r>
+      <w:r>
+        <w:rPr>
+          <w:rFonts w:ascii="Consolas" w:hAnsi="Consolas" w:cs="Consolas"/>
+          <w:color w:val="2A00FF"/>
+          <w:sz w:val="20"/>
+          <w:szCs w:val="20"/>
+        </w:rPr>
+        <w:t>yricardo79</w:t>
+      </w:r>
+    </w:p>
+    <w:p>
+      <w:pPr>
+        <w:rPr>
+          <w:rFonts w:ascii="Consolas" w:hAnsi="Consolas" w:cs="Consolas"/>
+          <w:color w:val="2A00FF"/>
+          <w:sz w:val="20"/>
+          <w:szCs w:val="20"/>
+        </w:rPr>
+      </w:pPr>
+    </w:p>
+    <w:p>
+      <w:pPr>
+        <w:rPr>
+          <w:rFonts w:ascii="Consolas" w:hAnsi="Consolas" w:cs="Consolas"/>
+          <w:sz w:val="20"/>
+          <w:szCs w:val="20"/>
+        </w:rPr>
+      </w:pPr>
+      <w:r>
+        <w:rPr>
+          <w:rFonts w:ascii="Consolas" w:hAnsi="Consolas" w:cs="Consolas"/>
+          <w:sz w:val="20"/>
+          <w:szCs w:val="20"/>
+        </w:rPr>
+        <w:t xml:space="preserve">Se configura en </w:t>
+      </w:r>
+      <w:proofErr w:type="spellStart"/>
+      <w:r>
+        <w:rPr>
+          <w:rFonts w:ascii="Consolas" w:hAnsi="Consolas" w:cs="Consolas"/>
+          <w:sz w:val="20"/>
+          <w:szCs w:val="20"/>
+        </w:rPr>
+        <w:t>mysql</w:t>
+      </w:r>
+      <w:proofErr w:type="spellEnd"/>
+    </w:p>
+    <w:p>
+      <w:pPr>
+        <w:rPr>
+          <w:rFonts w:ascii="Consolas" w:hAnsi="Consolas" w:cs="Consolas"/>
+          <w:sz w:val="20"/>
+          <w:szCs w:val="20"/>
+        </w:rPr>
+      </w:pPr>
+      <w:r>
+        <w:rPr>
+          <w:noProof/>
+          <w:lang w:eastAsia="es-CO"/>
+        </w:rPr>
+        <w:drawing>
+          <wp:inline distT="0" distB="0" distL="0" distR="0" wp14:anchorId="7A500509" wp14:editId="1C62FA06">
+            <wp:extent cx="5612130" cy="3155315"/>
+            <wp:effectExtent l="0" t="0" r="7620" b="6985"/>
+            <wp:docPr id="2" name="Imagen 2"/>
+            <wp:cNvGraphicFramePr>
+              <a:graphicFrameLocks xmlns:a="http://schemas.openxmlformats.org/drawingml/2006/main" noChangeAspect="1"/>
+            </wp:cNvGraphicFramePr>
+            <a:graphic xmlns:a="http://schemas.openxmlformats.org/drawingml/2006/main">
+              <a:graphicData uri="http://schemas.openxmlformats.org/drawingml/2006/picture">
+                <pic:pic xmlns:pic="http://schemas.openxmlformats.org/drawingml/2006/picture">
+                  <pic:nvPicPr>
+                    <pic:cNvPr id="1" name=""/>
+                    <pic:cNvPicPr/>
+                  </pic:nvPicPr>
+                  <pic:blipFill>
+                    <a:blip r:embed="rId6"/>
+                    <a:stretch>
+                      <a:fillRect/>
+                    </a:stretch>
+                  </pic:blipFill>
+                  <pic:spPr>
+                    <a:xfrm>
+                      <a:off x="0" y="0"/>
+                      <a:ext cx="5612130" cy="3155315"/>
+                    </a:xfrm>
+                    <a:prstGeom prst="rect">
+                      <a:avLst/>
+                    </a:prstGeom>
+                  </pic:spPr>
+                </pic:pic>
+              </a:graphicData>
+            </a:graphic>
+          </wp:inline>
+        </w:drawing>
+      </w:r>
+    </w:p>
+    <w:p>
+      <w:pPr>
+        <w:rPr>
+          <w:rFonts w:ascii="Consolas" w:hAnsi="Consolas" w:cs="Consolas"/>
+          <w:sz w:val="20"/>
+          <w:szCs w:val="20"/>
+        </w:rPr>
+      </w:pPr>
+    </w:p>
+    <w:p>
+      <w:pPr>
+        <w:rPr>
+          <w:rFonts w:ascii="Consolas" w:hAnsi="Consolas" w:cs="Consolas"/>
+          <w:sz w:val="20"/>
+          <w:szCs w:val="20"/>
+        </w:rPr>
+      </w:pPr>
+      <w:r>
+        <w:rPr>
+          <w:rFonts w:ascii="Consolas" w:hAnsi="Consolas" w:cs="Consolas"/>
+          <w:sz w:val="20"/>
+          <w:szCs w:val="20"/>
+        </w:rPr>
+        <w:t xml:space="preserve">Se ejecuta el </w:t>
+      </w:r>
+      <w:proofErr w:type="spellStart"/>
+      <w:r>
+        <w:rPr>
+          <w:rFonts w:ascii="Consolas" w:hAnsi="Consolas" w:cs="Consolas"/>
+          <w:sz w:val="20"/>
+          <w:szCs w:val="20"/>
+        </w:rPr>
+        <w:t>scrip</w:t>
+      </w:r>
+      <w:proofErr w:type="spellEnd"/>
+      <w:r>
+        <w:rPr>
+          <w:rFonts w:ascii="Consolas" w:hAnsi="Consolas" w:cs="Consolas"/>
+          <w:sz w:val="20"/>
+          <w:szCs w:val="20"/>
+        </w:rPr>
+        <w:t xml:space="preserve"> </w:t>
+      </w:r>
+      <w:proofErr w:type="spellStart"/>
+      <w:r>
+        <w:rPr>
+          <w:rFonts w:ascii="Consolas" w:hAnsi="Consolas" w:cs="Consolas"/>
+          <w:sz w:val="20"/>
+          <w:szCs w:val="20"/>
+        </w:rPr>
+        <w:t>conjuntosResidencialesBD.sql</w:t>
+      </w:r>
+      <w:proofErr w:type="spellEnd"/>
+    </w:p>
+    <w:p>
+      <w:pPr>
+        <w:rPr>
+          <w:rFonts w:ascii="Consolas" w:hAnsi="Consolas" w:cs="Consolas"/>
+          <w:sz w:val="20"/>
+          <w:szCs w:val="20"/>
+        </w:rPr>
+      </w:pPr>
+      <w:r>
+        <w:rPr>
+          <w:noProof/>
+          <w:lang w:eastAsia="es-CO"/>
+        </w:rPr>
+        <w:lastRenderedPageBreak/>
+        <w:drawing>
+          <wp:inline distT="0" distB="0" distL="0" distR="0" wp14:anchorId="69EC5850" wp14:editId="4C63F557">
+            <wp:extent cx="5612130" cy="3155315"/>
+            <wp:effectExtent l="0" t="0" r="7620" b="6985"/>
+            <wp:docPr id="3" name="Imagen 3"/>
+            <wp:cNvGraphicFramePr>
+              <a:graphicFrameLocks xmlns:a="http://schemas.openxmlformats.org/drawingml/2006/main" noChangeAspect="1"/>
+            </wp:cNvGraphicFramePr>
+            <a:graphic xmlns:a="http://schemas.openxmlformats.org/drawingml/2006/main">
+              <a:graphicData uri="http://schemas.openxmlformats.org/drawingml/2006/picture">
+                <pic:pic xmlns:pic="http://schemas.openxmlformats.org/drawingml/2006/picture">
+                  <pic:nvPicPr>
+                    <pic:cNvPr id="1" name=""/>
+                    <pic:cNvPicPr/>
+                  </pic:nvPicPr>
+                  <pic:blipFill>
+                    <a:blip r:embed="rId7"/>
+                    <a:stretch>
+                      <a:fillRect/>
+                    </a:stretch>
+                  </pic:blipFill>
+                  <pic:spPr>
+                    <a:xfrm>
+                      <a:off x="0" y="0"/>
+                      <a:ext cx="5612130" cy="3155315"/>
+                    </a:xfrm>
+                    <a:prstGeom prst="rect">
+                      <a:avLst/>
+                    </a:prstGeom>
+                  </pic:spPr>
+                </pic:pic>
+              </a:graphicData>
+            </a:graphic>
+          </wp:inline>
+        </w:drawing>
+      </w:r>
+    </w:p>
+    <w:p>
+      <w:pPr>
+        <w:rPr>
+          <w:rFonts w:ascii="Consolas" w:hAnsi="Consolas" w:cs="Consolas"/>
+          <w:sz w:val="20"/>
+          <w:szCs w:val="20"/>
+        </w:rPr>
+      </w:pPr>
+    </w:p>
+    <w:p>
+      <w:pPr>
+        <w:rPr>
+          <w:rFonts w:ascii="Consolas" w:hAnsi="Consolas" w:cs="Consolas"/>
+          <w:sz w:val="20"/>
+          <w:szCs w:val="20"/>
+        </w:rPr>
+      </w:pPr>
+      <w:r>
+        <w:rPr>
+          <w:noProof/>
+          <w:lang w:eastAsia="es-CO"/>
+        </w:rPr>
+        <w:drawing>
+          <wp:inline distT="0" distB="0" distL="0" distR="0" wp14:anchorId="1F1B84F0" wp14:editId="23F156BB">
+            <wp:extent cx="5612130" cy="3155315"/>
+            <wp:effectExtent l="0" t="0" r="7620" b="6985"/>
+            <wp:docPr id="4" name="Imagen 4"/>
+            <wp:cNvGraphicFramePr>
+              <a:graphicFrameLocks xmlns:a="http://schemas.openxmlformats.org/drawingml/2006/main" noChangeAspect="1"/>
+            </wp:cNvGraphicFramePr>
+            <a:graphic xmlns:a="http://schemas.openxmlformats.org/drawingml/2006/main">
+              <a:graphicData uri="http://schemas.openxmlformats.org/drawingml/2006/picture">
+                <pic:pic xmlns:pic="http://schemas.openxmlformats.org/drawingml/2006/picture">
+                  <pic:nvPicPr>
+                    <pic:cNvPr id="1" name=""/>
+                    <pic:cNvPicPr/>
+                  </pic:nvPicPr>
+                  <pic:blipFill>
+                    <a:blip r:embed="rId8"/>
+                    <a:stretch>
+                      <a:fillRect/>
+                    </a:stretch>
+                  </pic:blipFill>
+                  <pic:spPr>
+                    <a:xfrm>
+                      <a:off x="0" y="0"/>
+                      <a:ext cx="5612130" cy="3155315"/>
+                    </a:xfrm>
+                    <a:prstGeom prst="rect">
+                      <a:avLst/>
+                    </a:prstGeom>
+                  </pic:spPr>
+                </pic:pic>
+              </a:graphicData>
+            </a:graphic>
+          </wp:inline>
+        </w:drawing>
+      </w:r>
+    </w:p>
+    <w:p/>
     <w:sectPr>
       <w:pgSz w:w="12240" w:h="15840"/>
       <w:pgMar w:top="1134" w:right="1701" w:bottom="1417" w:left="1701" w:header="708" w:footer="708" w:gutter="0"/>
@@ -564,7 +1115,7 @@
 
 <file path=word/numbering.xml><?xml version="1.0" encoding="utf-8"?>
 <w:numbering xmlns:wpc="http://schemas.microsoft.com/office/word/2010/wordprocessingCanvas" xmlns:mc="http://schemas.openxmlformats.org/markup-compatibility/2006" xmlns:o="urn:schemas-microsoft-com:office:office" xmlns:r="http://schemas.openxmlformats.org/officeDocument/2006/relationships" xmlns:m="http://schemas.openxmlformats.org/officeDocument/2006/math" xmlns:v="urn:schemas-microsoft-com:vml" xmlns:wp14="http://schemas.microsoft.com/office/word/2010/wordprocessingDrawing" xmlns:wp="http://schemas.openxmlformats.org/drawingml/2006/wordprocessingDrawing" xmlns:w10="urn:schemas-microsoft-com:office:word" xmlns:w="http://schemas.openxmlformats.org/wordprocessingml/2006/main" xmlns:w14="http://schemas.microsoft.com/office/word/2010/wordml" xmlns:w15="http://schemas.microsoft.com/office/word/2012/wordml" xmlns:wpg="http://schemas.microsoft.com/office/word/2010/wordprocessingGroup" xmlns:wpi="http://schemas.microsoft.com/office/word/2010/wordprocessingInk" xmlns:wne="http://schemas.microsoft.com/office/word/2006/wordml" xmlns:wps="http://schemas.microsoft.com/office/word/2010/wordprocessingShape" mc:Ignorable="w14 w15 wp14">
-  <w:abstractNum w:abstractNumId="0" w15:restartNumberingAfterBreak="0">
+  <w:abstractNum w:abstractNumId="0">
     <w:nsid w:val="11DA7DFA"/>
     <w:multiLevelType w:val="hybridMultilevel"/>
     <w:tmpl w:val="41EC67B0"/>
@@ -677,7 +1228,7 @@
       </w:rPr>
     </w:lvl>
   </w:abstractNum>
-  <w:abstractNum w:abstractNumId="1" w15:restartNumberingAfterBreak="0">
+  <w:abstractNum w:abstractNumId="1">
     <w:nsid w:val="2B8F49AD"/>
     <w:multiLevelType w:val="hybridMultilevel"/>
     <w:tmpl w:val="76B20AFA"/>

</xml_diff>